<commit_message>
Update registry paths, version bump (1.1.0)
</commit_message>
<xml_diff>
--- a/AddToRelease/Switcher/GTA V Platform Switcher.docx
+++ b/AddToRelease/Switcher/GTA V Platform Switcher.docx
@@ -365,7 +365,7 @@
             <wp:extent cx="3628390" cy="3990975"/>
             <wp:effectExtent l="0" t="0" r="0" b="9525"/>
             <wp:wrapSquare wrapText="bothSides"/>
-            <wp:docPr id="2" name="Рисунок 2"/>
+            <wp:docPr id="2" name="Picture 2"/>
             <wp:cNvGraphicFramePr>
               <a:graphicFrameLocks xmlns:a="http://schemas.openxmlformats.org/drawingml/2006/main" noChangeAspect="1"/>
             </wp:cNvGraphicFramePr>
@@ -637,7 +637,39 @@
           <w:sz w:val="28"/>
           <w:szCs w:val="28"/>
         </w:rPr>
-        <w:t>, copy all .exe to "Switcher\Steam" folder after update in Steam</w:t>
+        <w:t xml:space="preserve">, copy all .exe </w:t>
+      </w:r>
+      <w:r>
+        <w:rPr>
+          <w:rFonts w:cstheme="minorHAnsi"/>
+          <w:sz w:val="28"/>
+          <w:szCs w:val="28"/>
+        </w:rPr>
+        <w:t>files</w:t>
+      </w:r>
+      <w:r>
+        <w:rPr>
+          <w:rFonts w:cstheme="minorHAnsi"/>
+          <w:sz w:val="28"/>
+          <w:szCs w:val="28"/>
+        </w:rPr>
+        <w:t xml:space="preserve"> </w:t>
+      </w:r>
+      <w:r>
+        <w:rPr>
+          <w:rFonts w:cstheme="minorHAnsi"/>
+          <w:sz w:val="28"/>
+          <w:szCs w:val="28"/>
+        </w:rPr>
+        <w:t xml:space="preserve">and title.rgl </w:t>
+      </w:r>
+      <w:r>
+        <w:rPr>
+          <w:rFonts w:cstheme="minorHAnsi"/>
+          <w:sz w:val="28"/>
+          <w:szCs w:val="28"/>
+        </w:rPr>
+        <w:t>to "Switcher\Steam" folder after update in Steam</w:t>
       </w:r>
     </w:p>
     <w:p>
@@ -671,7 +703,31 @@
           <w:sz w:val="28"/>
           <w:szCs w:val="28"/>
         </w:rPr>
-        <w:t>, copy all .exe files to "Switcher\</w:t>
+        <w:t xml:space="preserve">, copy all .exe files </w:t>
+      </w:r>
+      <w:r>
+        <w:rPr>
+          <w:rFonts w:cstheme="minorHAnsi"/>
+          <w:sz w:val="28"/>
+          <w:szCs w:val="28"/>
+        </w:rPr>
+        <w:t>and title.rgl</w:t>
+      </w:r>
+      <w:r>
+        <w:rPr>
+          <w:rFonts w:cstheme="minorHAnsi"/>
+          <w:sz w:val="28"/>
+          <w:szCs w:val="28"/>
+        </w:rPr>
+        <w:t xml:space="preserve"> </w:t>
+      </w:r>
+      <w:r>
+        <w:rPr>
+          <w:rFonts w:cstheme="minorHAnsi"/>
+          <w:sz w:val="28"/>
+          <w:szCs w:val="28"/>
+        </w:rPr>
+        <w:t>to "Switcher\</w:t>
       </w:r>
       <w:r>
         <w:rPr>
@@ -737,7 +793,31 @@
           <w:sz w:val="28"/>
           <w:szCs w:val="28"/>
         </w:rPr>
-        <w:t>, copy all .exe files to "Switcher\</w:t>
+        <w:t xml:space="preserve">, copy all .exe files </w:t>
+      </w:r>
+      <w:r>
+        <w:rPr>
+          <w:rFonts w:cstheme="minorHAnsi"/>
+          <w:sz w:val="28"/>
+          <w:szCs w:val="28"/>
+        </w:rPr>
+        <w:t>and title.rgl</w:t>
+      </w:r>
+      <w:r>
+        <w:rPr>
+          <w:rFonts w:cstheme="minorHAnsi"/>
+          <w:sz w:val="28"/>
+          <w:szCs w:val="28"/>
+        </w:rPr>
+        <w:t xml:space="preserve"> </w:t>
+      </w:r>
+      <w:r>
+        <w:rPr>
+          <w:rFonts w:cstheme="minorHAnsi"/>
+          <w:sz w:val="28"/>
+          <w:szCs w:val="28"/>
+        </w:rPr>
+        <w:t>to "Switcher\</w:t>
       </w:r>
       <w:r>
         <w:rPr>
@@ -837,6 +917,12 @@
         <w:pStyle w:val="Heading3"/>
       </w:pPr>
       <w:r>
+        <w:t>1.1.0 (14.12.23) – updated registry paths to match actual ones, disabled steam api warning as it no longer causes conflicts and distracts users who don’t use Steam</w:t>
+      </w:r>
+      <w:r>
+        <w:br/>
+      </w:r>
+      <w:r>
         <w:t>0.0.7 (12.8.20) – reworked error showing system and removed some unnecessary logging</w:t>
       </w:r>
       <w:r>
@@ -1016,11 +1102,6 @@
     </w:p>
     <w:p>
       <w:r>
-        <w:t>Card transfer to my Visa card: 4693 9575 5725 7784 (QIWI Bank, Russia)</w:t>
-      </w:r>
-    </w:p>
-    <w:p>
-      <w:r>
         <w:t xml:space="preserve">DonatePay: </w:t>
       </w:r>
       <w:hyperlink r:id="rId17" w:history="1">
@@ -1062,6 +1143,19 @@
       </w:r>
     </w:p>
     <w:p>
+      <w:hyperlink r:id="rId20" w:history="1">
+        <w:r>
+          <w:rPr>
+            <w:rStyle w:val="Hyperlink"/>
+          </w:rPr>
+          <w:t>https://technost.one/donate</w:t>
+        </w:r>
+      </w:hyperlink>
+      <w:r>
+        <w:t xml:space="preserve"> will have more actual ways as I’m in Russia…</w:t>
+      </w:r>
+    </w:p>
+    <w:p>
       <w:r>
         <w:br w:type="page"/>
       </w:r>
@@ -1212,6 +1306,15 @@
       <w:r>
         <w:t>MedveD</w:t>
       </w:r>
+      <w:r>
+        <w:t xml:space="preserve"> (now </w:t>
+      </w:r>
+      <w:r>
+        <w:t>med1ed</w:t>
+      </w:r>
+      <w:r>
+        <w:t>)</w:t>
+      </w:r>
     </w:p>
     <w:p>
       <w:pPr>
@@ -1223,6 +1326,54 @@
       </w:pPr>
       <w:r>
         <w:t>Lelik_mc_kawai</w:t>
+      </w:r>
+    </w:p>
+    <w:p>
+      <w:pPr>
+        <w:pStyle w:val="ListParagraph"/>
+        <w:numPr>
+          <w:ilvl w:val="0"/>
+          <w:numId w:val="2"/>
+        </w:numPr>
+      </w:pPr>
+      <w:r>
+        <w:t>Acid_Burn9</w:t>
+      </w:r>
+    </w:p>
+    <w:p>
+      <w:pPr>
+        <w:pStyle w:val="ListParagraph"/>
+        <w:numPr>
+          <w:ilvl w:val="0"/>
+          <w:numId w:val="2"/>
+        </w:numPr>
+      </w:pPr>
+      <w:r>
+        <w:t>Y</w:t>
+      </w:r>
+      <w:r>
+        <w:t>our</w:t>
+      </w:r>
+      <w:r>
+        <w:t>D</w:t>
+      </w:r>
+      <w:r>
+        <w:t>evil54</w:t>
+      </w:r>
+    </w:p>
+    <w:p>
+      <w:pPr>
+        <w:pStyle w:val="ListParagraph"/>
+        <w:numPr>
+          <w:ilvl w:val="0"/>
+          <w:numId w:val="2"/>
+        </w:numPr>
+      </w:pPr>
+      <w:r>
+        <w:t>O</w:t>
+      </w:r>
+      <w:r>
+        <w:t>xygeny</w:t>
       </w:r>
     </w:p>
     <w:p/>
@@ -1571,6 +1722,7 @@
     <w:lsdException w:name="HTML Sample" w:semiHidden="1" w:unhideWhenUsed="1"/>
     <w:lsdException w:name="HTML Typewriter" w:semiHidden="1" w:unhideWhenUsed="1"/>
     <w:lsdException w:name="HTML Variable" w:semiHidden="1" w:unhideWhenUsed="1"/>
+    <w:lsdException w:name="Normal Table" w:semiHidden="1" w:unhideWhenUsed="1"/>
     <w:lsdException w:name="annotation subject" w:semiHidden="1" w:unhideWhenUsed="1"/>
     <w:lsdException w:name="No List" w:semiHidden="1" w:unhideWhenUsed="1"/>
     <w:lsdException w:name="Outline List 1" w:semiHidden="1" w:unhideWhenUsed="1"/>
@@ -1617,8 +1769,10 @@
     <w:lsdException w:name="Table Subtle 2" w:semiHidden="1" w:unhideWhenUsed="1"/>
     <w:lsdException w:name="Table Web 1" w:semiHidden="1" w:unhideWhenUsed="1"/>
     <w:lsdException w:name="Table Web 2" w:semiHidden="1" w:unhideWhenUsed="1"/>
+    <w:lsdException w:name="Table Web 3" w:semiHidden="1" w:unhideWhenUsed="1"/>
     <w:lsdException w:name="Balloon Text" w:semiHidden="1" w:unhideWhenUsed="1"/>
     <w:lsdException w:name="Table Grid" w:uiPriority="39"/>
+    <w:lsdException w:name="Table Theme" w:semiHidden="1" w:unhideWhenUsed="1"/>
     <w:lsdException w:name="Placeholder Text" w:semiHidden="1"/>
     <w:lsdException w:name="No Spacing" w:uiPriority="1" w:qFormat="1"/>
     <w:lsdException w:name="Light Shading" w:uiPriority="60"/>
@@ -2010,6 +2164,16 @@
       <w:contextualSpacing/>
     </w:pPr>
   </w:style>
+  <w:style w:type="paragraph" w:styleId="Revision">
+    <w:name w:val="Revision"/>
+    <w:hidden/>
+    <w:uiPriority w:val="99"/>
+    <w:semiHidden/>
+    <w:rsid w:val="003F116D"/>
+    <w:pPr>
+      <w:spacing w:after="0" w:line="240" w:lineRule="auto"/>
+    </w:pPr>
+  </w:style>
 </w:styles>
 </file>
 

</xml_diff>